<commit_message>
Update IT Technologies - Clouds, Services, Servers Draft - Jacob.docx
</commit_message>
<xml_diff>
--- a/File Storage/Final Reports to add to PDF/IT Technologies - Clouds, Services, Servers Draft - Jacob.docx
+++ b/File Storage/Final Reports to add to PDF/IT Technologies - Clouds, Services, Servers Draft - Jacob.docx
@@ -4,26 +4,9 @@
   <w:body>
     <w:p>
       <w:pPr>
-        <w:pStyle w:val="Heading1"/>
-        <w:jc w:val="center"/>
+        <w:pStyle w:val="Heading2"/>
       </w:pPr>
       <w:r>
-        <w:t>Clouds, services, servers report</w:t>
-      </w:r>
-      <w:r>
-        <w:t xml:space="preserve"> draft</w:t>
-      </w:r>
-    </w:p>
-    <w:p>
-      <w:pPr>
-        <w:rPr>
-          <w:b/>
-        </w:rPr>
-      </w:pPr>
-      <w:r>
-        <w:rPr>
-          <w:b/>
-        </w:rPr>
         <w:t>Introduction:</w:t>
       </w:r>
     </w:p>
@@ -74,14 +57,9 @@
     <w:p/>
     <w:p>
       <w:pPr>
-        <w:rPr>
-          <w:b/>
-        </w:rPr>
+        <w:pStyle w:val="Heading2"/>
       </w:pPr>
       <w:r>
-        <w:rPr>
-          <w:b/>
-        </w:rPr>
         <w:t>What is it?</w:t>
       </w:r>
     </w:p>
@@ -148,6 +126,7 @@
           <w:id w:val="-84385231"/>
           <w:citation/>
         </w:sdtPr>
+        <w:sdtEndPr/>
         <w:sdtContent>
           <w:r>
             <w:fldChar w:fldCharType="begin"/>
@@ -187,7 +166,6 @@
     <w:p/>
     <w:p>
       <w:r>
-        <w:lastRenderedPageBreak/>
         <w:t xml:space="preserve">The second type of cloud computing is called a Private Cloud. </w:t>
       </w:r>
       <w:r>
@@ -216,6 +194,7 @@
           <w:id w:val="1025363535"/>
           <w:citation/>
         </w:sdtPr>
+        <w:sdtEndPr/>
         <w:sdtContent>
           <w:r>
             <w:fldChar w:fldCharType="begin"/>
@@ -248,7 +227,11 @@
         <w:t xml:space="preserve"> </w:t>
       </w:r>
       <w:r>
-        <w:t>As private cloud</w:t>
+        <w:t xml:space="preserve">As private </w:t>
+      </w:r>
+      <w:r>
+        <w:lastRenderedPageBreak/>
+        <w:t>cloud</w:t>
       </w:r>
       <w:r>
         <w:t xml:space="preserve">s tend to use </w:t>
@@ -270,6 +253,7 @@
           <w:id w:val="-826584793"/>
           <w:citation/>
         </w:sdtPr>
+        <w:sdtEndPr/>
         <w:sdtContent>
           <w:r>
             <w:fldChar w:fldCharType="begin"/>
@@ -398,14 +382,9 @@
     <w:p/>
     <w:p>
       <w:pPr>
-        <w:rPr>
-          <w:b/>
-        </w:rPr>
+        <w:pStyle w:val="Heading2"/>
       </w:pPr>
       <w:r>
-        <w:rPr>
-          <w:b/>
-        </w:rPr>
         <w:t>The Future:</w:t>
       </w:r>
     </w:p>
@@ -430,6 +409,7 @@
           <w:id w:val="-439763891"/>
           <w:citation/>
         </w:sdtPr>
+        <w:sdtEndPr/>
         <w:sdtContent>
           <w:r>
             <w:fldChar w:fldCharType="begin"/>
@@ -475,6 +455,7 @@
           <w:id w:val="1958761351"/>
           <w:citation/>
         </w:sdtPr>
+        <w:sdtEndPr/>
         <w:sdtContent>
           <w:r>
             <w:fldChar w:fldCharType="begin"/>
@@ -627,7 +608,6 @@
         <w:t xml:space="preserve"> and having the ability to play 4k content at high frame rates requires extremely expensive hardware. </w:t>
       </w:r>
       <w:r>
-        <w:lastRenderedPageBreak/>
         <w:t>Cloud computing solves this problem as the hardware itself is in a server</w:t>
       </w:r>
       <w:r>
@@ -658,20 +638,12 @@
     <w:p/>
     <w:p>
       <w:pPr>
-        <w:rPr>
-          <w:b/>
-        </w:rPr>
+        <w:pStyle w:val="Heading2"/>
       </w:pPr>
       <w:r>
-        <w:rPr>
-          <w:b/>
-        </w:rPr>
         <w:t xml:space="preserve">How cloud computing </w:t>
       </w:r>
       <w:r>
-        <w:rPr>
-          <w:b/>
-        </w:rPr>
         <w:t>will impact?</w:t>
       </w:r>
     </w:p>
@@ -782,20 +754,12 @@
     <w:p/>
     <w:p>
       <w:pPr>
-        <w:rPr>
-          <w:b/>
-        </w:rPr>
+        <w:pStyle w:val="Heading2"/>
       </w:pPr>
       <w:r>
-        <w:rPr>
-          <w:b/>
-        </w:rPr>
         <w:t xml:space="preserve">How cloud computing will </w:t>
       </w:r>
       <w:r>
-        <w:rPr>
-          <w:b/>
-        </w:rPr>
         <w:t>affect me?</w:t>
       </w:r>
     </w:p>
@@ -873,25 +837,29 @@
         <w:t>high speed internet and very low latency.</w:t>
       </w:r>
     </w:p>
-    <w:p/>
-    <w:p/>
+    <w:p>
+      <w:r>
+        <w:br w:type="page"/>
+      </w:r>
+      <w:bookmarkStart w:id="0" w:name="_GoBack"/>
+      <w:bookmarkEnd w:id="0"/>
+    </w:p>
     <w:p/>
     <w:sdt>
       <w:sdtPr>
+        <w:rPr>
+          <w:rFonts w:asciiTheme="minorHAnsi" w:eastAsiaTheme="minorHAnsi" w:hAnsiTheme="minorHAnsi" w:cstheme="minorBidi"/>
+          <w:color w:val="auto"/>
+          <w:sz w:val="22"/>
+          <w:szCs w:val="22"/>
+        </w:rPr>
         <w:id w:val="-847479346"/>
         <w:docPartObj>
           <w:docPartGallery w:val="Bibliographies"/>
           <w:docPartUnique/>
         </w:docPartObj>
       </w:sdtPr>
-      <w:sdtEndPr>
-        <w:rPr>
-          <w:rFonts w:asciiTheme="minorHAnsi" w:eastAsiaTheme="minorHAnsi" w:hAnsiTheme="minorHAnsi" w:cstheme="minorBidi"/>
-          <w:color w:val="auto"/>
-          <w:sz w:val="22"/>
-          <w:szCs w:val="22"/>
-        </w:rPr>
-      </w:sdtEndPr>
+      <w:sdtEndPr/>
       <w:sdtContent>
         <w:p>
           <w:pPr>
@@ -899,6 +867,24 @@
           </w:pPr>
           <w:r>
             <w:t>Bibliography</w:t>
+          </w:r>
+          <w:r>
+            <w:t xml:space="preserve"> - </w:t>
+          </w:r>
+          <w:r>
+            <w:t>Clouds, services</w:t>
+          </w:r>
+          <w:r>
+            <w:t xml:space="preserve"> and S</w:t>
+          </w:r>
+          <w:r>
+            <w:t xml:space="preserve">ervers </w:t>
+          </w:r>
+          <w:r>
+            <w:t>R</w:t>
+          </w:r>
+          <w:r>
+            <w:t>eport</w:t>
           </w:r>
         </w:p>
         <w:sdt>
@@ -906,6 +892,7 @@
             <w:id w:val="111145805"/>
             <w:bibliography/>
           </w:sdtPr>
+          <w:sdtEndPr/>
           <w:sdtContent>
             <w:p>
               <w:pPr>
@@ -1088,11 +1075,9 @@
     <w:p/>
     <w:p/>
     <w:p/>
-    <w:p>
-      <w:bookmarkStart w:id="0" w:name="_GoBack"/>
-      <w:bookmarkEnd w:id="0"/>
-    </w:p>
+    <w:p/>
     <w:sectPr>
+      <w:headerReference w:type="default" r:id="rId7"/>
       <w:pgSz w:w="11906" w:h="16838"/>
       <w:pgMar w:top="1440" w:right="1440" w:bottom="1440" w:left="1440" w:header="708" w:footer="708" w:gutter="0"/>
       <w:cols w:space="708"/>
@@ -1150,6 +1135,63 @@
     </w:p>
   </w:footnote>
 </w:footnotes>
+</file>
+
+<file path=word/header1.xml><?xml version="1.0" encoding="utf-8"?>
+<w:hdr xmlns:wpc="http://schemas.microsoft.com/office/word/2010/wordprocessingCanvas" xmlns:cx="http://schemas.microsoft.com/office/drawing/2014/chartex" xmlns:cx1="http://schemas.microsoft.com/office/drawing/2015/9/8/chartex" xmlns:cx2="http://schemas.microsoft.com/office/drawing/2015/10/21/chartex" xmlns:cx3="http://schemas.microsoft.com/office/drawing/2016/5/9/chartex" xmlns:cx4="http://schemas.microsoft.com/office/drawing/2016/5/10/chartex" xmlns:cx5="http://schemas.microsoft.com/office/drawing/2016/5/11/chartex" xmlns:cx6="http://schemas.microsoft.com/office/drawing/2016/5/12/chartex" xmlns:cx7="http://schemas.microsoft.com/office/drawing/2016/5/13/chartex" xmlns:cx8="http://schemas.microsoft.com/office/drawing/2016/5/14/chartex" xmlns:mc="http://schemas.openxmlformats.org/markup-compatibility/2006" xmlns:aink="http://schemas.microsoft.com/office/drawing/2016/ink" xmlns:am3d="http://schemas.microsoft.com/office/drawing/2017/model3d" xmlns:o="urn:schemas-microsoft-com:office:office" xmlns:r="http://schemas.openxmlformats.org/officeDocument/2006/relationships" xmlns:m="http://schemas.openxmlformats.org/officeDocument/2006/math" xmlns:v="urn:schemas-microsoft-com:vml" xmlns:wp14="http://schemas.microsoft.com/office/word/2010/wordprocessingDrawing" xmlns:wp="http://schemas.openxmlformats.org/drawingml/2006/wordprocessingDrawing" xmlns:w10="urn:schemas-microsoft-com:office:word" xmlns:w="http://schemas.openxmlformats.org/wordprocessingml/2006/main" xmlns:w14="http://schemas.microsoft.com/office/word/2010/wordml" xmlns:w15="http://schemas.microsoft.com/office/word/2012/wordml" xmlns:w16cid="http://schemas.microsoft.com/office/word/2016/wordml/cid" xmlns:w16se="http://schemas.microsoft.com/office/word/2015/wordml/symex" xmlns:wpg="http://schemas.microsoft.com/office/word/2010/wordprocessingGroup" xmlns:wpi="http://schemas.microsoft.com/office/word/2010/wordprocessingInk" xmlns:wne="http://schemas.microsoft.com/office/word/2006/wordml" xmlns:wps="http://schemas.microsoft.com/office/word/2010/wordprocessingShape" mc:Ignorable="w14 w15 w16se w16cid wp14">
+  <w:p>
+    <w:pPr>
+      <w:pStyle w:val="Heading1"/>
+      <w:jc w:val="center"/>
+      <w:rPr>
+        <w:b/>
+        <w:sz w:val="36"/>
+      </w:rPr>
+    </w:pPr>
+    <w:r>
+      <w:rPr>
+        <w:b/>
+        <w:sz w:val="36"/>
+      </w:rPr>
+      <w:t xml:space="preserve">Clouds, </w:t>
+    </w:r>
+    <w:r>
+      <w:rPr>
+        <w:b/>
+        <w:sz w:val="36"/>
+      </w:rPr>
+      <w:t>S</w:t>
+    </w:r>
+    <w:r>
+      <w:rPr>
+        <w:b/>
+        <w:sz w:val="36"/>
+      </w:rPr>
+      <w:t>ervices</w:t>
+    </w:r>
+    <w:r>
+      <w:rPr>
+        <w:b/>
+        <w:sz w:val="36"/>
+      </w:rPr>
+      <w:t xml:space="preserve"> and S</w:t>
+    </w:r>
+    <w:r>
+      <w:rPr>
+        <w:b/>
+        <w:sz w:val="36"/>
+      </w:rPr>
+      <w:t xml:space="preserve">ervers </w:t>
+    </w:r>
+    <w:r>
+      <w:rPr>
+        <w:b/>
+        <w:sz w:val="36"/>
+      </w:rPr>
+      <w:t>Report</w:t>
+    </w:r>
+  </w:p>
+</w:hdr>
 </file>
 
 <file path=word/styles.xml><?xml version="1.0" encoding="utf-8"?>
@@ -1169,7 +1211,7 @@
       </w:pPr>
     </w:pPrDefault>
   </w:docDefaults>
-  <w:latentStyles w:defLockedState="0" w:defUIPriority="99" w:defSemiHidden="0" w:defUnhideWhenUsed="0" w:defQFormat="0" w:count="376">
+  <w:latentStyles w:defLockedState="0" w:defUIPriority="99" w:defSemiHidden="0" w:defUnhideWhenUsed="0" w:defQFormat="0" w:count="375">
     <w:lsdException w:name="Normal" w:uiPriority="0" w:qFormat="1"/>
     <w:lsdException w:name="heading 1" w:uiPriority="9" w:qFormat="1"/>
     <w:lsdException w:name="heading 2" w:semiHidden="1" w:uiPriority="9" w:unhideWhenUsed="1" w:qFormat="1"/>
@@ -1545,7 +1587,6 @@
     <w:lsdException w:name="Smart Hyperlink" w:semiHidden="1" w:unhideWhenUsed="1"/>
     <w:lsdException w:name="Hashtag" w:semiHidden="1" w:unhideWhenUsed="1"/>
     <w:lsdException w:name="Unresolved Mention" w:semiHidden="1" w:unhideWhenUsed="1"/>
-    <w:lsdException w:name="Smart Link" w:semiHidden="1" w:unhideWhenUsed="1"/>
   </w:latentStyles>
   <w:style w:type="paragraph" w:default="1" w:styleId="Normal">
     <w:name w:val="Normal"/>
@@ -1572,6 +1613,28 @@
       <w:szCs w:val="32"/>
     </w:rPr>
   </w:style>
+  <w:style w:type="paragraph" w:styleId="Heading2">
+    <w:name w:val="heading 2"/>
+    <w:basedOn w:val="Normal"/>
+    <w:next w:val="Normal"/>
+    <w:link w:val="Heading2Char"/>
+    <w:uiPriority w:val="9"/>
+    <w:unhideWhenUsed/>
+    <w:qFormat/>
+    <w:rsid w:val="00EB0469"/>
+    <w:pPr>
+      <w:keepNext/>
+      <w:keepLines/>
+      <w:spacing w:before="40"/>
+      <w:outlineLvl w:val="1"/>
+    </w:pPr>
+    <w:rPr>
+      <w:rFonts w:asciiTheme="majorHAnsi" w:eastAsiaTheme="majorEastAsia" w:hAnsiTheme="majorHAnsi" w:cstheme="majorBidi"/>
+      <w:color w:val="2F5496" w:themeColor="accent1" w:themeShade="BF"/>
+      <w:sz w:val="26"/>
+      <w:szCs w:val="26"/>
+    </w:rPr>
+  </w:style>
   <w:style w:type="character" w:default="1" w:styleId="DefaultParagraphFont">
     <w:name w:val="Default Paragraph Font"/>
     <w:uiPriority w:val="1"/>
@@ -1778,6 +1841,63 @@
     <w:rsid w:val="003A56BB"/>
     <w:rPr>
       <w:vertAlign w:val="superscript"/>
+    </w:rPr>
+  </w:style>
+  <w:style w:type="paragraph" w:styleId="Header">
+    <w:name w:val="header"/>
+    <w:basedOn w:val="Normal"/>
+    <w:link w:val="HeaderChar"/>
+    <w:uiPriority w:val="99"/>
+    <w:unhideWhenUsed/>
+    <w:rsid w:val="00C432B8"/>
+    <w:pPr>
+      <w:tabs>
+        <w:tab w:val="center" w:pos="4513"/>
+        <w:tab w:val="right" w:pos="9026"/>
+      </w:tabs>
+      <w:spacing w:line="240" w:lineRule="auto"/>
+    </w:pPr>
+  </w:style>
+  <w:style w:type="character" w:customStyle="1" w:styleId="HeaderChar">
+    <w:name w:val="Header Char"/>
+    <w:basedOn w:val="DefaultParagraphFont"/>
+    <w:link w:val="Header"/>
+    <w:uiPriority w:val="99"/>
+    <w:rsid w:val="00C432B8"/>
+  </w:style>
+  <w:style w:type="paragraph" w:styleId="Footer">
+    <w:name w:val="footer"/>
+    <w:basedOn w:val="Normal"/>
+    <w:link w:val="FooterChar"/>
+    <w:uiPriority w:val="99"/>
+    <w:unhideWhenUsed/>
+    <w:rsid w:val="00C432B8"/>
+    <w:pPr>
+      <w:tabs>
+        <w:tab w:val="center" w:pos="4513"/>
+        <w:tab w:val="right" w:pos="9026"/>
+      </w:tabs>
+      <w:spacing w:line="240" w:lineRule="auto"/>
+    </w:pPr>
+  </w:style>
+  <w:style w:type="character" w:customStyle="1" w:styleId="FooterChar">
+    <w:name w:val="Footer Char"/>
+    <w:basedOn w:val="DefaultParagraphFont"/>
+    <w:link w:val="Footer"/>
+    <w:uiPriority w:val="99"/>
+    <w:rsid w:val="00C432B8"/>
+  </w:style>
+  <w:style w:type="character" w:customStyle="1" w:styleId="Heading2Char">
+    <w:name w:val="Heading 2 Char"/>
+    <w:basedOn w:val="DefaultParagraphFont"/>
+    <w:link w:val="Heading2"/>
+    <w:uiPriority w:val="9"/>
+    <w:rsid w:val="00EB0469"/>
+    <w:rPr>
+      <w:rFonts w:asciiTheme="majorHAnsi" w:eastAsiaTheme="majorEastAsia" w:hAnsiTheme="majorHAnsi" w:cstheme="majorBidi"/>
+      <w:color w:val="2F5496" w:themeColor="accent1" w:themeShade="BF"/>
+      <w:sz w:val="26"/>
+      <w:szCs w:val="26"/>
     </w:rPr>
   </w:style>
 </w:styles>
@@ -2140,7 +2260,7 @@
 </file>
 
 <file path=customXml/itemProps1.xml><?xml version="1.0" encoding="utf-8"?>
-<ds:datastoreItem xmlns:ds="http://schemas.openxmlformats.org/officeDocument/2006/customXml" ds:itemID="{5EFB0348-DED0-4CCB-B56E-5CF859AFE1AB}">
+<ds:datastoreItem xmlns:ds="http://schemas.openxmlformats.org/officeDocument/2006/customXml" ds:itemID="{715062DB-0B37-44F4-ABBF-3DFC6BA14588}">
   <ds:schemaRefs>
     <ds:schemaRef ds:uri="http://schemas.openxmlformats.org/officeDocument/2006/bibliography"/>
   </ds:schemaRefs>

</xml_diff>